<commit_message>
Delegated Roles Cuz I'm the Leader Y'all
</commit_message>
<xml_diff>
--- a/Final/Presentation Script.docx
+++ b/Final/Presentation Script.docx
@@ -62,7 +62,10 @@
     </w:p>
     <w:p>
       <w:r>
-        <w:t>Fully functional, lasts more than 10 minutes.</w:t>
+        <w:t>Fully functional,</w:t>
+      </w:r>
+      <w:r>
+        <w:t xml:space="preserve"> fully responsive, hosted on AWS services.</w:t>
       </w:r>
     </w:p>
     <w:p>
@@ -85,8 +88,6 @@
       <w:r>
         <w:t>The descending layers of deliverables, deliverables that we have implemented outside of the original specification and other considerations.</w:t>
       </w:r>
-      <w:bookmarkStart w:id="0" w:name="_GoBack"/>
-      <w:bookmarkEnd w:id="0"/>
     </w:p>
     <w:p>
       <w:pPr>
@@ -101,7 +102,7 @@
         <w:pStyle w:val="Heading1"/>
       </w:pPr>
       <w:r>
-        <w:t>High Priority</w:t>
+        <w:t>Database</w:t>
       </w:r>
     </w:p>
     <w:p>
@@ -123,6 +124,9 @@
       <w:r>
         <w:t xml:space="preserve"> Database</w:t>
       </w:r>
+      <w:r>
+        <w:t xml:space="preserve"> (High)</w:t>
+      </w:r>
     </w:p>
     <w:p>
       <w:pPr>
@@ -135,6 +139,9 @@
       <w:r>
         <w:t>Database Table Search</w:t>
       </w:r>
+      <w:r>
+        <w:t xml:space="preserve"> (High)</w:t>
+      </w:r>
     </w:p>
     <w:p>
       <w:pPr>
@@ -147,13 +154,40 @@
       <w:r>
         <w:t>Message Prompt</w:t>
       </w:r>
+      <w:r>
+        <w:t xml:space="preserve"> (High)</w:t>
+      </w:r>
+    </w:p>
+    <w:p>
+      <w:pPr>
+        <w:pStyle w:val="ListParagraph"/>
+        <w:numPr>
+          <w:ilvl w:val="0"/>
+          <w:numId w:val="6"/>
+        </w:numPr>
+      </w:pPr>
+      <w:r>
+        <w:t>Collapsible Elements Work (Medium)</w:t>
+      </w:r>
+    </w:p>
+    <w:p>
+      <w:pPr>
+        <w:pStyle w:val="ListParagraph"/>
+        <w:numPr>
+          <w:ilvl w:val="0"/>
+          <w:numId w:val="6"/>
+        </w:numPr>
+      </w:pPr>
+      <w:r>
+        <w:t>Web Elements are fully customisable using the Admin Page (Medium)</w:t>
+      </w:r>
     </w:p>
     <w:p>
       <w:pPr>
         <w:pStyle w:val="Heading1"/>
       </w:pPr>
       <w:r>
-        <w:t>Medium Priority</w:t>
+        <w:t>Carousel</w:t>
       </w:r>
     </w:p>
     <w:p>
@@ -167,6 +201,9 @@
       <w:r>
         <w:t>The Carousel is fully functional, fully responsive, showing off custom images and videos.</w:t>
       </w:r>
+      <w:r>
+        <w:t xml:space="preserve"> (Medium)</w:t>
+      </w:r>
     </w:p>
     <w:p>
       <w:pPr>
@@ -177,7 +214,10 @@
         </w:numPr>
       </w:pPr>
       <w:r>
-        <w:t>Collapsible Elements Work</w:t>
+        <w:t>Video feature on the Carousel is implemented and functional</w:t>
+      </w:r>
+      <w:r>
+        <w:t xml:space="preserve"> (Low)</w:t>
       </w:r>
     </w:p>
     <w:p>
@@ -189,42 +229,10 @@
         </w:numPr>
       </w:pPr>
       <w:r>
-        <w:t>Web Elements are fully customisable using the Admin Page</w:t>
-      </w:r>
-    </w:p>
-    <w:p>
-      <w:pPr>
-        <w:pStyle w:val="Heading1"/>
-      </w:pPr>
-      <w:r>
-        <w:t>Low</w:t>
-      </w:r>
-      <w:r>
-        <w:t xml:space="preserve"> Priority</w:t>
-      </w:r>
-    </w:p>
-    <w:p>
-      <w:pPr>
-        <w:pStyle w:val="ListParagraph"/>
-        <w:numPr>
-          <w:ilvl w:val="0"/>
-          <w:numId w:val="2"/>
-        </w:numPr>
-      </w:pPr>
-      <w:r>
-        <w:t>Video feature on the Carousel is implemented and functional</w:t>
-      </w:r>
-    </w:p>
-    <w:p>
-      <w:pPr>
-        <w:pStyle w:val="ListParagraph"/>
-        <w:numPr>
-          <w:ilvl w:val="0"/>
-          <w:numId w:val="2"/>
-        </w:numPr>
-      </w:pPr>
-      <w:r>
         <w:t>The Add and Remove feature works but is implemented more intuitively than in the Functional Requirements.</w:t>
+      </w:r>
+      <w:r>
+        <w:t xml:space="preserve"> (Low)</w:t>
       </w:r>
     </w:p>
     <w:p>
@@ -256,7 +264,7 @@
         </w:numPr>
       </w:pPr>
       <w:r>
-        <w:t>Updated Footer</w:t>
+        <w:t>Update Footer</w:t>
       </w:r>
     </w:p>
     <w:p>
@@ -306,6 +314,176 @@
       <w:r>
         <w:t>Don’t give your passwords away.</w:t>
       </w:r>
+    </w:p>
+    <w:p>
+      <w:pPr>
+        <w:pStyle w:val="Title"/>
+      </w:pPr>
+      <w:r>
+        <w:t>Delegation</w:t>
+      </w:r>
+    </w:p>
+    <w:p>
+      <w:pPr>
+        <w:pStyle w:val="Heading1"/>
+      </w:pPr>
+      <w:r>
+        <w:t>Matt</w:t>
+      </w:r>
+    </w:p>
+    <w:p>
+      <w:pPr>
+        <w:pStyle w:val="ListParagraph"/>
+        <w:numPr>
+          <w:ilvl w:val="0"/>
+          <w:numId w:val="8"/>
+        </w:numPr>
+      </w:pPr>
+      <w:r>
+        <w:t>History</w:t>
+      </w:r>
+    </w:p>
+    <w:p>
+      <w:pPr>
+        <w:pStyle w:val="ListParagraph"/>
+        <w:numPr>
+          <w:ilvl w:val="0"/>
+          <w:numId w:val="8"/>
+        </w:numPr>
+      </w:pPr>
+      <w:r>
+        <w:t>Overview</w:t>
+      </w:r>
+    </w:p>
+    <w:p>
+      <w:pPr>
+        <w:pStyle w:val="Heading1"/>
+      </w:pPr>
+      <w:r>
+        <w:t>Frank</w:t>
+      </w:r>
+    </w:p>
+    <w:p>
+      <w:pPr>
+        <w:pStyle w:val="ListParagraph"/>
+        <w:numPr>
+          <w:ilvl w:val="0"/>
+          <w:numId w:val="9"/>
+        </w:numPr>
+      </w:pPr>
+      <w:r>
+        <w:t>Major Changes</w:t>
+      </w:r>
+    </w:p>
+    <w:p>
+      <w:pPr>
+        <w:pStyle w:val="ListParagraph"/>
+        <w:numPr>
+          <w:ilvl w:val="0"/>
+          <w:numId w:val="9"/>
+        </w:numPr>
+      </w:pPr>
+      <w:r>
+        <w:t xml:space="preserve">What Is </w:t>
+      </w:r>
+      <w:proofErr w:type="gramStart"/>
+      <w:r>
+        <w:t>To</w:t>
+      </w:r>
+      <w:proofErr w:type="gramEnd"/>
+      <w:r>
+        <w:t xml:space="preserve"> Be Demonstrated</w:t>
+      </w:r>
+    </w:p>
+    <w:p>
+      <w:pPr>
+        <w:pStyle w:val="Heading1"/>
+      </w:pPr>
+      <w:r>
+        <w:t>Chris</w:t>
+      </w:r>
+    </w:p>
+    <w:p>
+      <w:pPr>
+        <w:pStyle w:val="ListParagraph"/>
+        <w:numPr>
+          <w:ilvl w:val="0"/>
+          <w:numId w:val="10"/>
+        </w:numPr>
+      </w:pPr>
+      <w:r>
+        <w:t>Database</w:t>
+      </w:r>
+    </w:p>
+    <w:p>
+      <w:pPr>
+        <w:pStyle w:val="ListParagraph"/>
+        <w:numPr>
+          <w:ilvl w:val="0"/>
+          <w:numId w:val="10"/>
+        </w:numPr>
+      </w:pPr>
+      <w:r>
+        <w:t>Other</w:t>
+      </w:r>
+    </w:p>
+    <w:p>
+      <w:pPr>
+        <w:pStyle w:val="ListParagraph"/>
+        <w:numPr>
+          <w:ilvl w:val="0"/>
+          <w:numId w:val="10"/>
+        </w:numPr>
+      </w:pPr>
+      <w:r>
+        <w:t>Ethics and Trust</w:t>
+      </w:r>
+    </w:p>
+    <w:p>
+      <w:pPr>
+        <w:pStyle w:val="Heading1"/>
+      </w:pPr>
+      <w:r>
+        <w:t>Jake</w:t>
+      </w:r>
+    </w:p>
+    <w:p>
+      <w:pPr>
+        <w:pStyle w:val="ListParagraph"/>
+        <w:numPr>
+          <w:ilvl w:val="0"/>
+          <w:numId w:val="11"/>
+        </w:numPr>
+      </w:pPr>
+      <w:r>
+        <w:t>Carousel</w:t>
+      </w:r>
+    </w:p>
+    <w:p>
+      <w:pPr>
+        <w:pStyle w:val="ListParagraph"/>
+        <w:numPr>
+          <w:ilvl w:val="0"/>
+          <w:numId w:val="11"/>
+        </w:numPr>
+      </w:pPr>
+      <w:r>
+        <w:t>Accessibility</w:t>
+      </w:r>
+    </w:p>
+    <w:p>
+      <w:pPr>
+        <w:pStyle w:val="ListParagraph"/>
+        <w:numPr>
+          <w:ilvl w:val="0"/>
+          <w:numId w:val="11"/>
+        </w:numPr>
+      </w:pPr>
+      <w:r>
+        <w:t>Technical Factors</w:t>
+      </w:r>
+      <w:bookmarkStart w:id="0" w:name="_GoBack"/>
+      <w:bookmarkEnd w:id="0"/>
     </w:p>
     <w:sectPr>
       <w:pgSz w:w="11906" w:h="16838"/>
@@ -433,6 +611,232 @@
     </w:lvl>
   </w:abstractNum>
   <w:abstractNum w:abstractNumId="1" w15:restartNumberingAfterBreak="0">
+    <w:nsid w:val="134E43D0"/>
+    <w:multiLevelType w:val="hybridMultilevel"/>
+    <w:tmpl w:val="714E51E2"/>
+    <w:lvl w:ilvl="0" w:tplc="08090001">
+      <w:start w:val="1"/>
+      <w:numFmt w:val="bullet"/>
+      <w:lvlText w:val=""/>
+      <w:lvlJc w:val="left"/>
+      <w:pPr>
+        <w:ind w:left="720" w:hanging="360"/>
+      </w:pPr>
+      <w:rPr>
+        <w:rFonts w:ascii="Symbol" w:hAnsi="Symbol" w:hint="default"/>
+      </w:rPr>
+    </w:lvl>
+    <w:lvl w:ilvl="1" w:tplc="08090003" w:tentative="1">
+      <w:start w:val="1"/>
+      <w:numFmt w:val="bullet"/>
+      <w:lvlText w:val="o"/>
+      <w:lvlJc w:val="left"/>
+      <w:pPr>
+        <w:ind w:left="1440" w:hanging="360"/>
+      </w:pPr>
+      <w:rPr>
+        <w:rFonts w:ascii="Courier New" w:hAnsi="Courier New" w:cs="Courier New" w:hint="default"/>
+      </w:rPr>
+    </w:lvl>
+    <w:lvl w:ilvl="2" w:tplc="08090005" w:tentative="1">
+      <w:start w:val="1"/>
+      <w:numFmt w:val="bullet"/>
+      <w:lvlText w:val=""/>
+      <w:lvlJc w:val="left"/>
+      <w:pPr>
+        <w:ind w:left="2160" w:hanging="360"/>
+      </w:pPr>
+      <w:rPr>
+        <w:rFonts w:ascii="Wingdings" w:hAnsi="Wingdings" w:hint="default"/>
+      </w:rPr>
+    </w:lvl>
+    <w:lvl w:ilvl="3" w:tplc="08090001" w:tentative="1">
+      <w:start w:val="1"/>
+      <w:numFmt w:val="bullet"/>
+      <w:lvlText w:val=""/>
+      <w:lvlJc w:val="left"/>
+      <w:pPr>
+        <w:ind w:left="2880" w:hanging="360"/>
+      </w:pPr>
+      <w:rPr>
+        <w:rFonts w:ascii="Symbol" w:hAnsi="Symbol" w:hint="default"/>
+      </w:rPr>
+    </w:lvl>
+    <w:lvl w:ilvl="4" w:tplc="08090003" w:tentative="1">
+      <w:start w:val="1"/>
+      <w:numFmt w:val="bullet"/>
+      <w:lvlText w:val="o"/>
+      <w:lvlJc w:val="left"/>
+      <w:pPr>
+        <w:ind w:left="3600" w:hanging="360"/>
+      </w:pPr>
+      <w:rPr>
+        <w:rFonts w:ascii="Courier New" w:hAnsi="Courier New" w:cs="Courier New" w:hint="default"/>
+      </w:rPr>
+    </w:lvl>
+    <w:lvl w:ilvl="5" w:tplc="08090005" w:tentative="1">
+      <w:start w:val="1"/>
+      <w:numFmt w:val="bullet"/>
+      <w:lvlText w:val=""/>
+      <w:lvlJc w:val="left"/>
+      <w:pPr>
+        <w:ind w:left="4320" w:hanging="360"/>
+      </w:pPr>
+      <w:rPr>
+        <w:rFonts w:ascii="Wingdings" w:hAnsi="Wingdings" w:hint="default"/>
+      </w:rPr>
+    </w:lvl>
+    <w:lvl w:ilvl="6" w:tplc="08090001" w:tentative="1">
+      <w:start w:val="1"/>
+      <w:numFmt w:val="bullet"/>
+      <w:lvlText w:val=""/>
+      <w:lvlJc w:val="left"/>
+      <w:pPr>
+        <w:ind w:left="5040" w:hanging="360"/>
+      </w:pPr>
+      <w:rPr>
+        <w:rFonts w:ascii="Symbol" w:hAnsi="Symbol" w:hint="default"/>
+      </w:rPr>
+    </w:lvl>
+    <w:lvl w:ilvl="7" w:tplc="08090003" w:tentative="1">
+      <w:start w:val="1"/>
+      <w:numFmt w:val="bullet"/>
+      <w:lvlText w:val="o"/>
+      <w:lvlJc w:val="left"/>
+      <w:pPr>
+        <w:ind w:left="5760" w:hanging="360"/>
+      </w:pPr>
+      <w:rPr>
+        <w:rFonts w:ascii="Courier New" w:hAnsi="Courier New" w:cs="Courier New" w:hint="default"/>
+      </w:rPr>
+    </w:lvl>
+    <w:lvl w:ilvl="8" w:tplc="08090005" w:tentative="1">
+      <w:start w:val="1"/>
+      <w:numFmt w:val="bullet"/>
+      <w:lvlText w:val=""/>
+      <w:lvlJc w:val="left"/>
+      <w:pPr>
+        <w:ind w:left="6480" w:hanging="360"/>
+      </w:pPr>
+      <w:rPr>
+        <w:rFonts w:ascii="Wingdings" w:hAnsi="Wingdings" w:hint="default"/>
+      </w:rPr>
+    </w:lvl>
+  </w:abstractNum>
+  <w:abstractNum w:abstractNumId="2" w15:restartNumberingAfterBreak="0">
+    <w:nsid w:val="13D47199"/>
+    <w:multiLevelType w:val="hybridMultilevel"/>
+    <w:tmpl w:val="AA4CBB14"/>
+    <w:lvl w:ilvl="0" w:tplc="08090001">
+      <w:start w:val="1"/>
+      <w:numFmt w:val="bullet"/>
+      <w:lvlText w:val=""/>
+      <w:lvlJc w:val="left"/>
+      <w:pPr>
+        <w:ind w:left="720" w:hanging="360"/>
+      </w:pPr>
+      <w:rPr>
+        <w:rFonts w:ascii="Symbol" w:hAnsi="Symbol" w:hint="default"/>
+      </w:rPr>
+    </w:lvl>
+    <w:lvl w:ilvl="1" w:tplc="08090003" w:tentative="1">
+      <w:start w:val="1"/>
+      <w:numFmt w:val="bullet"/>
+      <w:lvlText w:val="o"/>
+      <w:lvlJc w:val="left"/>
+      <w:pPr>
+        <w:ind w:left="1440" w:hanging="360"/>
+      </w:pPr>
+      <w:rPr>
+        <w:rFonts w:ascii="Courier New" w:hAnsi="Courier New" w:cs="Courier New" w:hint="default"/>
+      </w:rPr>
+    </w:lvl>
+    <w:lvl w:ilvl="2" w:tplc="08090005" w:tentative="1">
+      <w:start w:val="1"/>
+      <w:numFmt w:val="bullet"/>
+      <w:lvlText w:val=""/>
+      <w:lvlJc w:val="left"/>
+      <w:pPr>
+        <w:ind w:left="2160" w:hanging="360"/>
+      </w:pPr>
+      <w:rPr>
+        <w:rFonts w:ascii="Wingdings" w:hAnsi="Wingdings" w:hint="default"/>
+      </w:rPr>
+    </w:lvl>
+    <w:lvl w:ilvl="3" w:tplc="08090001" w:tentative="1">
+      <w:start w:val="1"/>
+      <w:numFmt w:val="bullet"/>
+      <w:lvlText w:val=""/>
+      <w:lvlJc w:val="left"/>
+      <w:pPr>
+        <w:ind w:left="2880" w:hanging="360"/>
+      </w:pPr>
+      <w:rPr>
+        <w:rFonts w:ascii="Symbol" w:hAnsi="Symbol" w:hint="default"/>
+      </w:rPr>
+    </w:lvl>
+    <w:lvl w:ilvl="4" w:tplc="08090003" w:tentative="1">
+      <w:start w:val="1"/>
+      <w:numFmt w:val="bullet"/>
+      <w:lvlText w:val="o"/>
+      <w:lvlJc w:val="left"/>
+      <w:pPr>
+        <w:ind w:left="3600" w:hanging="360"/>
+      </w:pPr>
+      <w:rPr>
+        <w:rFonts w:ascii="Courier New" w:hAnsi="Courier New" w:cs="Courier New" w:hint="default"/>
+      </w:rPr>
+    </w:lvl>
+    <w:lvl w:ilvl="5" w:tplc="08090005" w:tentative="1">
+      <w:start w:val="1"/>
+      <w:numFmt w:val="bullet"/>
+      <w:lvlText w:val=""/>
+      <w:lvlJc w:val="left"/>
+      <w:pPr>
+        <w:ind w:left="4320" w:hanging="360"/>
+      </w:pPr>
+      <w:rPr>
+        <w:rFonts w:ascii="Wingdings" w:hAnsi="Wingdings" w:hint="default"/>
+      </w:rPr>
+    </w:lvl>
+    <w:lvl w:ilvl="6" w:tplc="08090001" w:tentative="1">
+      <w:start w:val="1"/>
+      <w:numFmt w:val="bullet"/>
+      <w:lvlText w:val=""/>
+      <w:lvlJc w:val="left"/>
+      <w:pPr>
+        <w:ind w:left="5040" w:hanging="360"/>
+      </w:pPr>
+      <w:rPr>
+        <w:rFonts w:ascii="Symbol" w:hAnsi="Symbol" w:hint="default"/>
+      </w:rPr>
+    </w:lvl>
+    <w:lvl w:ilvl="7" w:tplc="08090003" w:tentative="1">
+      <w:start w:val="1"/>
+      <w:numFmt w:val="bullet"/>
+      <w:lvlText w:val="o"/>
+      <w:lvlJc w:val="left"/>
+      <w:pPr>
+        <w:ind w:left="5760" w:hanging="360"/>
+      </w:pPr>
+      <w:rPr>
+        <w:rFonts w:ascii="Courier New" w:hAnsi="Courier New" w:cs="Courier New" w:hint="default"/>
+      </w:rPr>
+    </w:lvl>
+    <w:lvl w:ilvl="8" w:tplc="08090005" w:tentative="1">
+      <w:start w:val="1"/>
+      <w:numFmt w:val="bullet"/>
+      <w:lvlText w:val=""/>
+      <w:lvlJc w:val="left"/>
+      <w:pPr>
+        <w:ind w:left="6480" w:hanging="360"/>
+      </w:pPr>
+      <w:rPr>
+        <w:rFonts w:ascii="Wingdings" w:hAnsi="Wingdings" w:hint="default"/>
+      </w:rPr>
+    </w:lvl>
+  </w:abstractNum>
+  <w:abstractNum w:abstractNumId="3" w15:restartNumberingAfterBreak="0">
     <w:nsid w:val="149B4379"/>
     <w:multiLevelType w:val="hybridMultilevel"/>
     <w:tmpl w:val="6386A6F0"/>
@@ -545,7 +949,233 @@
       </w:rPr>
     </w:lvl>
   </w:abstractNum>
-  <w:abstractNum w:abstractNumId="2" w15:restartNumberingAfterBreak="0">
+  <w:abstractNum w:abstractNumId="4" w15:restartNumberingAfterBreak="0">
+    <w:nsid w:val="1E9C6BEC"/>
+    <w:multiLevelType w:val="hybridMultilevel"/>
+    <w:tmpl w:val="148456A2"/>
+    <w:lvl w:ilvl="0" w:tplc="08090001">
+      <w:start w:val="1"/>
+      <w:numFmt w:val="bullet"/>
+      <w:lvlText w:val=""/>
+      <w:lvlJc w:val="left"/>
+      <w:pPr>
+        <w:ind w:left="720" w:hanging="360"/>
+      </w:pPr>
+      <w:rPr>
+        <w:rFonts w:ascii="Symbol" w:hAnsi="Symbol" w:hint="default"/>
+      </w:rPr>
+    </w:lvl>
+    <w:lvl w:ilvl="1" w:tplc="08090003" w:tentative="1">
+      <w:start w:val="1"/>
+      <w:numFmt w:val="bullet"/>
+      <w:lvlText w:val="o"/>
+      <w:lvlJc w:val="left"/>
+      <w:pPr>
+        <w:ind w:left="1440" w:hanging="360"/>
+      </w:pPr>
+      <w:rPr>
+        <w:rFonts w:ascii="Courier New" w:hAnsi="Courier New" w:cs="Courier New" w:hint="default"/>
+      </w:rPr>
+    </w:lvl>
+    <w:lvl w:ilvl="2" w:tplc="08090005" w:tentative="1">
+      <w:start w:val="1"/>
+      <w:numFmt w:val="bullet"/>
+      <w:lvlText w:val=""/>
+      <w:lvlJc w:val="left"/>
+      <w:pPr>
+        <w:ind w:left="2160" w:hanging="360"/>
+      </w:pPr>
+      <w:rPr>
+        <w:rFonts w:ascii="Wingdings" w:hAnsi="Wingdings" w:hint="default"/>
+      </w:rPr>
+    </w:lvl>
+    <w:lvl w:ilvl="3" w:tplc="08090001" w:tentative="1">
+      <w:start w:val="1"/>
+      <w:numFmt w:val="bullet"/>
+      <w:lvlText w:val=""/>
+      <w:lvlJc w:val="left"/>
+      <w:pPr>
+        <w:ind w:left="2880" w:hanging="360"/>
+      </w:pPr>
+      <w:rPr>
+        <w:rFonts w:ascii="Symbol" w:hAnsi="Symbol" w:hint="default"/>
+      </w:rPr>
+    </w:lvl>
+    <w:lvl w:ilvl="4" w:tplc="08090003" w:tentative="1">
+      <w:start w:val="1"/>
+      <w:numFmt w:val="bullet"/>
+      <w:lvlText w:val="o"/>
+      <w:lvlJc w:val="left"/>
+      <w:pPr>
+        <w:ind w:left="3600" w:hanging="360"/>
+      </w:pPr>
+      <w:rPr>
+        <w:rFonts w:ascii="Courier New" w:hAnsi="Courier New" w:cs="Courier New" w:hint="default"/>
+      </w:rPr>
+    </w:lvl>
+    <w:lvl w:ilvl="5" w:tplc="08090005" w:tentative="1">
+      <w:start w:val="1"/>
+      <w:numFmt w:val="bullet"/>
+      <w:lvlText w:val=""/>
+      <w:lvlJc w:val="left"/>
+      <w:pPr>
+        <w:ind w:left="4320" w:hanging="360"/>
+      </w:pPr>
+      <w:rPr>
+        <w:rFonts w:ascii="Wingdings" w:hAnsi="Wingdings" w:hint="default"/>
+      </w:rPr>
+    </w:lvl>
+    <w:lvl w:ilvl="6" w:tplc="08090001" w:tentative="1">
+      <w:start w:val="1"/>
+      <w:numFmt w:val="bullet"/>
+      <w:lvlText w:val=""/>
+      <w:lvlJc w:val="left"/>
+      <w:pPr>
+        <w:ind w:left="5040" w:hanging="360"/>
+      </w:pPr>
+      <w:rPr>
+        <w:rFonts w:ascii="Symbol" w:hAnsi="Symbol" w:hint="default"/>
+      </w:rPr>
+    </w:lvl>
+    <w:lvl w:ilvl="7" w:tplc="08090003" w:tentative="1">
+      <w:start w:val="1"/>
+      <w:numFmt w:val="bullet"/>
+      <w:lvlText w:val="o"/>
+      <w:lvlJc w:val="left"/>
+      <w:pPr>
+        <w:ind w:left="5760" w:hanging="360"/>
+      </w:pPr>
+      <w:rPr>
+        <w:rFonts w:ascii="Courier New" w:hAnsi="Courier New" w:cs="Courier New" w:hint="default"/>
+      </w:rPr>
+    </w:lvl>
+    <w:lvl w:ilvl="8" w:tplc="08090005" w:tentative="1">
+      <w:start w:val="1"/>
+      <w:numFmt w:val="bullet"/>
+      <w:lvlText w:val=""/>
+      <w:lvlJc w:val="left"/>
+      <w:pPr>
+        <w:ind w:left="6480" w:hanging="360"/>
+      </w:pPr>
+      <w:rPr>
+        <w:rFonts w:ascii="Wingdings" w:hAnsi="Wingdings" w:hint="default"/>
+      </w:rPr>
+    </w:lvl>
+  </w:abstractNum>
+  <w:abstractNum w:abstractNumId="5" w15:restartNumberingAfterBreak="0">
+    <w:nsid w:val="3C541381"/>
+    <w:multiLevelType w:val="hybridMultilevel"/>
+    <w:tmpl w:val="C9321D92"/>
+    <w:lvl w:ilvl="0" w:tplc="08090001">
+      <w:start w:val="1"/>
+      <w:numFmt w:val="bullet"/>
+      <w:lvlText w:val=""/>
+      <w:lvlJc w:val="left"/>
+      <w:pPr>
+        <w:ind w:left="720" w:hanging="360"/>
+      </w:pPr>
+      <w:rPr>
+        <w:rFonts w:ascii="Symbol" w:hAnsi="Symbol" w:hint="default"/>
+      </w:rPr>
+    </w:lvl>
+    <w:lvl w:ilvl="1" w:tplc="08090003" w:tentative="1">
+      <w:start w:val="1"/>
+      <w:numFmt w:val="bullet"/>
+      <w:lvlText w:val="o"/>
+      <w:lvlJc w:val="left"/>
+      <w:pPr>
+        <w:ind w:left="1440" w:hanging="360"/>
+      </w:pPr>
+      <w:rPr>
+        <w:rFonts w:ascii="Courier New" w:hAnsi="Courier New" w:cs="Courier New" w:hint="default"/>
+      </w:rPr>
+    </w:lvl>
+    <w:lvl w:ilvl="2" w:tplc="08090005" w:tentative="1">
+      <w:start w:val="1"/>
+      <w:numFmt w:val="bullet"/>
+      <w:lvlText w:val=""/>
+      <w:lvlJc w:val="left"/>
+      <w:pPr>
+        <w:ind w:left="2160" w:hanging="360"/>
+      </w:pPr>
+      <w:rPr>
+        <w:rFonts w:ascii="Wingdings" w:hAnsi="Wingdings" w:hint="default"/>
+      </w:rPr>
+    </w:lvl>
+    <w:lvl w:ilvl="3" w:tplc="08090001" w:tentative="1">
+      <w:start w:val="1"/>
+      <w:numFmt w:val="bullet"/>
+      <w:lvlText w:val=""/>
+      <w:lvlJc w:val="left"/>
+      <w:pPr>
+        <w:ind w:left="2880" w:hanging="360"/>
+      </w:pPr>
+      <w:rPr>
+        <w:rFonts w:ascii="Symbol" w:hAnsi="Symbol" w:hint="default"/>
+      </w:rPr>
+    </w:lvl>
+    <w:lvl w:ilvl="4" w:tplc="08090003" w:tentative="1">
+      <w:start w:val="1"/>
+      <w:numFmt w:val="bullet"/>
+      <w:lvlText w:val="o"/>
+      <w:lvlJc w:val="left"/>
+      <w:pPr>
+        <w:ind w:left="3600" w:hanging="360"/>
+      </w:pPr>
+      <w:rPr>
+        <w:rFonts w:ascii="Courier New" w:hAnsi="Courier New" w:cs="Courier New" w:hint="default"/>
+      </w:rPr>
+    </w:lvl>
+    <w:lvl w:ilvl="5" w:tplc="08090005" w:tentative="1">
+      <w:start w:val="1"/>
+      <w:numFmt w:val="bullet"/>
+      <w:lvlText w:val=""/>
+      <w:lvlJc w:val="left"/>
+      <w:pPr>
+        <w:ind w:left="4320" w:hanging="360"/>
+      </w:pPr>
+      <w:rPr>
+        <w:rFonts w:ascii="Wingdings" w:hAnsi="Wingdings" w:hint="default"/>
+      </w:rPr>
+    </w:lvl>
+    <w:lvl w:ilvl="6" w:tplc="08090001" w:tentative="1">
+      <w:start w:val="1"/>
+      <w:numFmt w:val="bullet"/>
+      <w:lvlText w:val=""/>
+      <w:lvlJc w:val="left"/>
+      <w:pPr>
+        <w:ind w:left="5040" w:hanging="360"/>
+      </w:pPr>
+      <w:rPr>
+        <w:rFonts w:ascii="Symbol" w:hAnsi="Symbol" w:hint="default"/>
+      </w:rPr>
+    </w:lvl>
+    <w:lvl w:ilvl="7" w:tplc="08090003" w:tentative="1">
+      <w:start w:val="1"/>
+      <w:numFmt w:val="bullet"/>
+      <w:lvlText w:val="o"/>
+      <w:lvlJc w:val="left"/>
+      <w:pPr>
+        <w:ind w:left="5760" w:hanging="360"/>
+      </w:pPr>
+      <w:rPr>
+        <w:rFonts w:ascii="Courier New" w:hAnsi="Courier New" w:cs="Courier New" w:hint="default"/>
+      </w:rPr>
+    </w:lvl>
+    <w:lvl w:ilvl="8" w:tplc="08090005" w:tentative="1">
+      <w:start w:val="1"/>
+      <w:numFmt w:val="bullet"/>
+      <w:lvlText w:val=""/>
+      <w:lvlJc w:val="left"/>
+      <w:pPr>
+        <w:ind w:left="6480" w:hanging="360"/>
+      </w:pPr>
+      <w:rPr>
+        <w:rFonts w:ascii="Wingdings" w:hAnsi="Wingdings" w:hint="default"/>
+      </w:rPr>
+    </w:lvl>
+  </w:abstractNum>
+  <w:abstractNum w:abstractNumId="6" w15:restartNumberingAfterBreak="0">
     <w:nsid w:val="3E14407F"/>
     <w:multiLevelType w:val="hybridMultilevel"/>
     <w:tmpl w:val="24CE3B48"/>
@@ -658,7 +1288,7 @@
       </w:rPr>
     </w:lvl>
   </w:abstractNum>
-  <w:abstractNum w:abstractNumId="3" w15:restartNumberingAfterBreak="0">
+  <w:abstractNum w:abstractNumId="7" w15:restartNumberingAfterBreak="0">
     <w:nsid w:val="3F8E7168"/>
     <w:multiLevelType w:val="hybridMultilevel"/>
     <w:tmpl w:val="FBB87120"/>
@@ -771,7 +1401,7 @@
       </w:rPr>
     </w:lvl>
   </w:abstractNum>
-  <w:abstractNum w:abstractNumId="4" w15:restartNumberingAfterBreak="0">
+  <w:abstractNum w:abstractNumId="8" w15:restartNumberingAfterBreak="0">
     <w:nsid w:val="404E1FB3"/>
     <w:multiLevelType w:val="hybridMultilevel"/>
     <w:tmpl w:val="77149DBE"/>
@@ -884,7 +1514,7 @@
       </w:rPr>
     </w:lvl>
   </w:abstractNum>
-  <w:abstractNum w:abstractNumId="5" w15:restartNumberingAfterBreak="0">
+  <w:abstractNum w:abstractNumId="9" w15:restartNumberingAfterBreak="0">
     <w:nsid w:val="63FF7095"/>
     <w:multiLevelType w:val="hybridMultilevel"/>
     <w:tmpl w:val="A392ADB6"/>
@@ -997,7 +1627,7 @@
       </w:rPr>
     </w:lvl>
   </w:abstractNum>
-  <w:abstractNum w:abstractNumId="6" w15:restartNumberingAfterBreak="0">
+  <w:abstractNum w:abstractNumId="10" w15:restartNumberingAfterBreak="0">
     <w:nsid w:val="7FA23349"/>
     <w:multiLevelType w:val="hybridMultilevel"/>
     <w:tmpl w:val="7D2A56E0"/>
@@ -1138,25 +1768,37 @@
     </w:lvl>
   </w:abstractNum>
   <w:num w:numId="1">
-    <w:abstractNumId w:val="6"/>
+    <w:abstractNumId w:val="10"/>
   </w:num>
   <w:num w:numId="2">
-    <w:abstractNumId w:val="5"/>
+    <w:abstractNumId w:val="9"/>
   </w:num>
   <w:num w:numId="3">
-    <w:abstractNumId w:val="1"/>
+    <w:abstractNumId w:val="3"/>
   </w:num>
   <w:num w:numId="4">
-    <w:abstractNumId w:val="4"/>
+    <w:abstractNumId w:val="8"/>
   </w:num>
   <w:num w:numId="5">
-    <w:abstractNumId w:val="2"/>
+    <w:abstractNumId w:val="6"/>
   </w:num>
   <w:num w:numId="6">
     <w:abstractNumId w:val="0"/>
   </w:num>
   <w:num w:numId="7">
-    <w:abstractNumId w:val="3"/>
+    <w:abstractNumId w:val="7"/>
+  </w:num>
+  <w:num w:numId="8">
+    <w:abstractNumId w:val="4"/>
+  </w:num>
+  <w:num w:numId="9">
+    <w:abstractNumId w:val="1"/>
+  </w:num>
+  <w:num w:numId="10">
+    <w:abstractNumId w:val="5"/>
+  </w:num>
+  <w:num w:numId="11">
+    <w:abstractNumId w:val="2"/>
   </w:num>
 </w:numbering>
 </file>

</xml_diff>